<commit_message>
readme.md added to the main folder.
</commit_message>
<xml_diff>
--- a/docs/Back-end .NET developer challenge.docx
+++ b/docs/Back-end .NET developer challenge.docx
@@ -343,19 +343,11 @@
           <w:lang w:val="en-US"/>
         </w:rPr>
       </w:pPr>
-      <w:proofErr w:type="gramStart"/>
-      <w:r>
-        <w:rPr>
-          <w:lang w:val="en-US"/>
-        </w:rPr>
-        <w:t>E.g.</w:t>
-      </w:r>
-      <w:proofErr w:type="gramEnd"/>
-      <w:r>
-        <w:rPr>
-          <w:lang w:val="en-US"/>
-        </w:rPr>
-        <w:t xml:space="preserve"> user1 has </w:t>
+      <w:r>
+        <w:rPr>
+          <w:lang w:val="en-US"/>
+        </w:rPr>
+        <w:t xml:space="preserve">E.g. user1 has </w:t>
       </w:r>
       <w:r>
         <w:rPr>
@@ -461,14 +453,42 @@
           <w:lang w:val="en-US"/>
         </w:rPr>
       </w:pPr>
-      <w:proofErr w:type="gramStart"/>
-      <w:r>
-        <w:rPr>
-          <w:lang w:val="en-US"/>
-        </w:rPr>
-        <w:t>E.g.</w:t>
-      </w:r>
-      <w:proofErr w:type="gramEnd"/>
+      <w:r>
+        <w:rPr>
+          <w:lang w:val="en-US"/>
+        </w:rPr>
+        <w:t xml:space="preserve">E.g. </w:t>
+      </w:r>
+      <w:r>
+        <w:rPr>
+          <w:lang w:val="en-US"/>
+        </w:rPr>
+        <w:t>10</w:t>
+      </w:r>
+      <w:r>
+        <w:rPr>
+          <w:lang w:val="en-US"/>
+        </w:rPr>
+        <w:t xml:space="preserve"> swords costing </w:t>
+      </w:r>
+      <w:r>
+        <w:rPr>
+          <w:lang w:val="en-US"/>
+        </w:rPr>
+        <w:t>8</w:t>
+      </w:r>
+      <w:r>
+        <w:rPr>
+          <w:lang w:val="en-US"/>
+        </w:rPr>
+        <w:t xml:space="preserve"> each and </w:t>
+      </w:r>
+      <w:r>
+        <w:rPr>
+          <w:lang w:val="en-US"/>
+        </w:rPr>
+        <w:t>2</w:t>
+      </w:r>
       <w:r>
         <w:rPr>
           <w:lang w:val="en-US"/>
@@ -479,31 +499,74 @@
         <w:rPr>
           <w:lang w:val="en-US"/>
         </w:rPr>
-        <w:t>10</w:t>
-      </w:r>
-      <w:r>
-        <w:rPr>
-          <w:lang w:val="en-US"/>
-        </w:rPr>
-        <w:t xml:space="preserve"> swords costing </w:t>
-      </w:r>
-      <w:r>
-        <w:rPr>
-          <w:lang w:val="en-US"/>
-        </w:rPr>
-        <w:t>8</w:t>
-      </w:r>
-      <w:r>
-        <w:rPr>
-          <w:lang w:val="en-US"/>
-        </w:rPr>
-        <w:t xml:space="preserve"> each and </w:t>
-      </w:r>
-      <w:r>
-        <w:rPr>
-          <w:lang w:val="en-US"/>
-        </w:rPr>
-        <w:t>2</w:t>
+        <w:t>axes</w:t>
+      </w:r>
+      <w:r>
+        <w:rPr>
+          <w:lang w:val="en-US"/>
+        </w:rPr>
+        <w:t xml:space="preserve"> costing 12 each </w:t>
+      </w:r>
+      <w:r>
+        <w:rPr>
+          <w:lang w:val="en-US"/>
+        </w:rPr>
+        <w:t>and so on</w:t>
+      </w:r>
+      <w:r>
+        <w:rPr>
+          <w:lang w:val="en-US"/>
+        </w:rPr>
+        <w:t>.</w:t>
+      </w:r>
+    </w:p>
+    <w:p>
+      <w:pPr>
+        <w:rPr>
+          <w:lang w:val="en-US"/>
+        </w:rPr>
+      </w:pPr>
+      <w:r>
+        <w:rPr>
+          <w:lang w:val="en-US"/>
+        </w:rPr>
+        <w:t xml:space="preserve">For the simplicity of the setup, </w:t>
+      </w:r>
+      <w:r>
+        <w:rPr>
+          <w:lang w:val="en-US"/>
+        </w:rPr>
+        <w:t xml:space="preserve">the "persistent" storage </w:t>
+      </w:r>
+      <w:r>
+        <w:rPr>
+          <w:lang w:val="en-US"/>
+        </w:rPr>
+        <w:t xml:space="preserve">is in-memory </w:t>
+      </w:r>
+      <w:r>
+        <w:rPr>
+          <w:lang w:val="en-US"/>
+        </w:rPr>
+        <w:t>(i.e.</w:t>
+      </w:r>
+      <w:r>
+        <w:rPr>
+          <w:lang w:val="en-US"/>
+        </w:rPr>
+        <w:t xml:space="preserve"> some static collections, not </w:t>
+      </w:r>
+      <w:r>
+        <w:rPr>
+          <w:lang w:val="en-US"/>
+        </w:rPr>
+        <w:t xml:space="preserve">a </w:t>
+      </w:r>
+      <w:r>
+        <w:rPr>
+          <w:lang w:val="en-US"/>
+        </w:rPr>
+        <w:t>SQL</w:t>
       </w:r>
       <w:r>
         <w:rPr>
@@ -515,19 +578,245 @@
         <w:rPr>
           <w:lang w:val="en-US"/>
         </w:rPr>
-        <w:t>axes</w:t>
-      </w:r>
-      <w:r>
-        <w:rPr>
-          <w:lang w:val="en-US"/>
-        </w:rPr>
-        <w:t xml:space="preserve"> costing 12 each </w:t>
-      </w:r>
-      <w:r>
-        <w:rPr>
-          <w:lang w:val="en-US"/>
-        </w:rPr>
-        <w:t>and so on</w:t>
+        <w:t>database).</w:t>
+      </w:r>
+    </w:p>
+    <w:p>
+      <w:pPr>
+        <w:rPr>
+          <w:lang w:val="en-US"/>
+        </w:rPr>
+      </w:pPr>
+      <w:r>
+        <w:rPr>
+          <w:lang w:val="en-US"/>
+        </w:rPr>
+        <w:t>The front-end part of this new feature has already been supplied and can be found under the "Buy" navigation link in the header.</w:t>
+      </w:r>
+    </w:p>
+    <w:p>
+      <w:pPr>
+        <w:rPr>
+          <w:lang w:val="en-US"/>
+        </w:rPr>
+      </w:pPr>
+      <w:r>
+        <w:rPr>
+          <w:lang w:val="en-US"/>
+        </w:rPr>
+        <w:t>The dialog shows the following elements:</w:t>
+      </w:r>
+    </w:p>
+    <w:p>
+      <w:pPr>
+        <w:rPr>
+          <w:lang w:val="en-US"/>
+        </w:rPr>
+      </w:pPr>
+      <w:r>
+        <w:rPr>
+          <w:lang w:val="en-US"/>
+        </w:rPr>
+        <w:t>[image] [</w:t>
+      </w:r>
+      <w:r>
+        <w:rPr>
+          <w:lang w:val="en-US"/>
+        </w:rPr>
+        <w:t>name</w:t>
+      </w:r>
+      <w:r>
+        <w:rPr>
+          <w:lang w:val="en-US"/>
+        </w:rPr>
+        <w:t>]</w:t>
+      </w:r>
+      <w:r>
+        <w:rPr>
+          <w:lang w:val="en-US"/>
+        </w:rPr>
+        <w:t xml:space="preserve">           </w:t>
+      </w:r>
+      <w:r>
+        <w:rPr>
+          <w:lang w:val="en-US"/>
+        </w:rPr>
+        <w:t xml:space="preserve"> </w:t>
+      </w:r>
+      <w:r>
+        <w:rPr>
+          <w:lang w:val="en-US"/>
+        </w:rPr>
+        <w:t xml:space="preserve">[-] </w:t>
+      </w:r>
+      <w:r>
+        <w:rPr>
+          <w:lang w:val="en-US"/>
+        </w:rPr>
+        <w:t xml:space="preserve"> [amount to buy input]   [+]</w:t>
+      </w:r>
+      <w:r>
+        <w:rPr>
+          <w:lang w:val="en-US"/>
+        </w:rPr>
+        <w:t xml:space="preserve">         </w:t>
+      </w:r>
+      <w:r>
+        <w:rPr>
+          <w:lang w:val="en-US"/>
+        </w:rPr>
+        <w:t>[price]</w:t>
+      </w:r>
+    </w:p>
+    <w:p>
+      <w:pPr>
+        <w:rPr>
+          <w:lang w:val="en-US"/>
+        </w:rPr>
+      </w:pPr>
+      <w:r>
+        <w:rPr>
+          <w:lang w:val="en-US"/>
+        </w:rPr>
+        <w:t>......</w:t>
+      </w:r>
+    </w:p>
+    <w:p>
+      <w:pPr>
+        <w:rPr>
+          <w:lang w:val="en-US"/>
+        </w:rPr>
+      </w:pPr>
+      <w:r>
+        <w:rPr>
+          <w:lang w:val="en-US"/>
+        </w:rPr>
+        <w:t>total: [xxx]</w:t>
+      </w:r>
+    </w:p>
+    <w:p>
+      <w:pPr>
+        <w:rPr>
+          <w:lang w:val="en-US"/>
+        </w:rPr>
+      </w:pPr>
+      <w:r>
+        <w:rPr>
+          <w:lang w:val="en-US"/>
+        </w:rPr>
+        <w:t>[buy]</w:t>
+      </w:r>
+      <w:r>
+        <w:rPr>
+          <w:lang w:val="en-US"/>
+        </w:rPr>
+        <w:t xml:space="preserve"> [cancel]</w:t>
+      </w:r>
+    </w:p>
+    <w:p>
+      <w:pPr>
+        <w:rPr>
+          <w:lang w:val="en-US"/>
+        </w:rPr>
+      </w:pPr>
+      <w:r>
+        <w:rPr>
+          <w:caps/>
+          <w:lang w:val="en-US"/>
+        </w:rPr>
+        <w:t>A u</w:t>
+      </w:r>
+      <w:r>
+        <w:rPr>
+          <w:lang w:val="en-US"/>
+        </w:rPr>
+        <w:t>ser can see available items and their price, can type in an amount to buy (integer value), or increment/decrement it with button</w:t>
+      </w:r>
+      <w:r>
+        <w:rPr>
+          <w:lang w:val="en-US"/>
+        </w:rPr>
+        <w:t>s</w:t>
+      </w:r>
+      <w:r>
+        <w:rPr>
+          <w:lang w:val="en-US"/>
+        </w:rPr>
+        <w:t xml:space="preserve"> + and -.</w:t>
+      </w:r>
+    </w:p>
+    <w:p>
+      <w:pPr>
+        <w:rPr>
+          <w:lang w:val="en-US"/>
+        </w:rPr>
+      </w:pPr>
+      <w:r>
+        <w:rPr>
+          <w:lang w:val="en-US"/>
+        </w:rPr>
+        <w:t>User can click buy to submit the configured order</w:t>
+      </w:r>
+    </w:p>
+    <w:p>
+      <w:pPr>
+        <w:rPr>
+          <w:lang w:val="en-US"/>
+        </w:rPr>
+      </w:pPr>
+      <w:r>
+        <w:rPr>
+          <w:lang w:val="en-US"/>
+        </w:rPr>
+        <w:t>The contract between the front-end and back-end is defined via a mock implementation and can be seen described in the OrderController.</w:t>
+      </w:r>
+    </w:p>
+    <w:p>
+      <w:pPr>
+        <w:rPr>
+          <w:lang w:val="en-US"/>
+        </w:rPr>
+      </w:pPr>
+    </w:p>
+    <w:p>
+      <w:pPr>
+        <w:pStyle w:val="Heading2"/>
+        <w:rPr>
+          <w:lang w:val="en-US"/>
+        </w:rPr>
+      </w:pPr>
+      <w:r>
+        <w:rPr>
+          <w:lang w:val="en-US"/>
+        </w:rPr>
+        <w:t>Part to be built</w:t>
+      </w:r>
+    </w:p>
+    <w:p>
+      <w:pPr>
+        <w:pStyle w:val="Heading3"/>
+        <w:rPr>
+          <w:lang w:val="en-US"/>
+        </w:rPr>
+      </w:pPr>
+      <w:r>
+        <w:rPr>
+          <w:lang w:val="en-US"/>
+        </w:rPr>
+        <w:t>Functional requirements</w:t>
+      </w:r>
+    </w:p>
+    <w:p>
+      <w:pPr>
+        <w:rPr>
+          <w:lang w:val="en-US"/>
+        </w:rPr>
+      </w:pPr>
+      <w:r>
+        <w:rPr>
+          <w:lang w:val="en-US"/>
+        </w:rPr>
+        <w:t>Make it possible for the user to buy items from the stock via the "Order" dialog (see the "Buy" navigation link)</w:t>
       </w:r>
       <w:r>
         <w:rPr>
@@ -546,341 +835,6 @@
         <w:rPr>
           <w:lang w:val="en-US"/>
         </w:rPr>
-        <w:t xml:space="preserve">For the simplicity of the setup, </w:t>
-      </w:r>
-      <w:r>
-        <w:rPr>
-          <w:lang w:val="en-US"/>
-        </w:rPr>
-        <w:t xml:space="preserve">the "persistent" storage </w:t>
-      </w:r>
-      <w:r>
-        <w:rPr>
-          <w:lang w:val="en-US"/>
-        </w:rPr>
-        <w:t xml:space="preserve">is in-memory </w:t>
-      </w:r>
-      <w:r>
-        <w:rPr>
-          <w:lang w:val="en-US"/>
-        </w:rPr>
-        <w:t>(</w:t>
-      </w:r>
-      <w:proofErr w:type="gramStart"/>
-      <w:r>
-        <w:rPr>
-          <w:lang w:val="en-US"/>
-        </w:rPr>
-        <w:t>i.e.</w:t>
-      </w:r>
-      <w:proofErr w:type="gramEnd"/>
-      <w:r>
-        <w:rPr>
-          <w:lang w:val="en-US"/>
-        </w:rPr>
-        <w:t xml:space="preserve"> some static collections, not </w:t>
-      </w:r>
-      <w:r>
-        <w:rPr>
-          <w:lang w:val="en-US"/>
-        </w:rPr>
-        <w:t xml:space="preserve">a </w:t>
-      </w:r>
-      <w:r>
-        <w:rPr>
-          <w:lang w:val="en-US"/>
-        </w:rPr>
-        <w:t>SQL</w:t>
-      </w:r>
-      <w:r>
-        <w:rPr>
-          <w:lang w:val="en-US"/>
-        </w:rPr>
-        <w:t xml:space="preserve"> </w:t>
-      </w:r>
-      <w:r>
-        <w:rPr>
-          <w:lang w:val="en-US"/>
-        </w:rPr>
-        <w:t>database).</w:t>
-      </w:r>
-    </w:p>
-    <w:p>
-      <w:pPr>
-        <w:rPr>
-          <w:lang w:val="en-US"/>
-        </w:rPr>
-      </w:pPr>
-      <w:r>
-        <w:rPr>
-          <w:lang w:val="en-US"/>
-        </w:rPr>
-        <w:t>The front-end part of this new feature has already been supplied and can be found under the "Buy" navigation link in the header.</w:t>
-      </w:r>
-    </w:p>
-    <w:p>
-      <w:pPr>
-        <w:rPr>
-          <w:lang w:val="en-US"/>
-        </w:rPr>
-      </w:pPr>
-      <w:r>
-        <w:rPr>
-          <w:lang w:val="en-US"/>
-        </w:rPr>
-        <w:t>The dialog shows the following elements:</w:t>
-      </w:r>
-    </w:p>
-    <w:p>
-      <w:pPr>
-        <w:rPr>
-          <w:lang w:val="en-US"/>
-        </w:rPr>
-      </w:pPr>
-      <w:r>
-        <w:rPr>
-          <w:lang w:val="en-US"/>
-        </w:rPr>
-        <w:t>[image] [</w:t>
-      </w:r>
-      <w:proofErr w:type="gramStart"/>
-      <w:r>
-        <w:rPr>
-          <w:lang w:val="en-US"/>
-        </w:rPr>
-        <w:t>name</w:t>
-      </w:r>
-      <w:r>
-        <w:rPr>
-          <w:lang w:val="en-US"/>
-        </w:rPr>
-        <w:t>]</w:t>
-      </w:r>
-      <w:r>
-        <w:rPr>
-          <w:lang w:val="en-US"/>
-        </w:rPr>
-        <w:t xml:space="preserve">   </w:t>
-      </w:r>
-      <w:proofErr w:type="gramEnd"/>
-      <w:r>
-        <w:rPr>
-          <w:lang w:val="en-US"/>
-        </w:rPr>
-        <w:t xml:space="preserve">        </w:t>
-      </w:r>
-      <w:r>
-        <w:rPr>
-          <w:lang w:val="en-US"/>
-        </w:rPr>
-        <w:t xml:space="preserve"> </w:t>
-      </w:r>
-      <w:r>
-        <w:rPr>
-          <w:lang w:val="en-US"/>
-        </w:rPr>
-        <w:t xml:space="preserve">[-] </w:t>
-      </w:r>
-      <w:r>
-        <w:rPr>
-          <w:lang w:val="en-US"/>
-        </w:rPr>
-        <w:t xml:space="preserve"> [amount to buy input]   [+]</w:t>
-      </w:r>
-      <w:r>
-        <w:rPr>
-          <w:lang w:val="en-US"/>
-        </w:rPr>
-        <w:t xml:space="preserve">         </w:t>
-      </w:r>
-      <w:r>
-        <w:rPr>
-          <w:lang w:val="en-US"/>
-        </w:rPr>
-        <w:t>[price]</w:t>
-      </w:r>
-    </w:p>
-    <w:p>
-      <w:pPr>
-        <w:rPr>
-          <w:lang w:val="en-US"/>
-        </w:rPr>
-      </w:pPr>
-      <w:r>
-        <w:rPr>
-          <w:lang w:val="en-US"/>
-        </w:rPr>
-        <w:t>......</w:t>
-      </w:r>
-    </w:p>
-    <w:p>
-      <w:pPr>
-        <w:rPr>
-          <w:lang w:val="en-US"/>
-        </w:rPr>
-      </w:pPr>
-      <w:r>
-        <w:rPr>
-          <w:lang w:val="en-US"/>
-        </w:rPr>
-        <w:t>total: [xxx]</w:t>
-      </w:r>
-    </w:p>
-    <w:p>
-      <w:pPr>
-        <w:rPr>
-          <w:lang w:val="en-US"/>
-        </w:rPr>
-      </w:pPr>
-      <w:r>
-        <w:rPr>
-          <w:lang w:val="en-US"/>
-        </w:rPr>
-        <w:t>[buy]</w:t>
-      </w:r>
-      <w:r>
-        <w:rPr>
-          <w:lang w:val="en-US"/>
-        </w:rPr>
-        <w:t xml:space="preserve"> [cancel]</w:t>
-      </w:r>
-    </w:p>
-    <w:p>
-      <w:pPr>
-        <w:rPr>
-          <w:lang w:val="en-US"/>
-        </w:rPr>
-      </w:pPr>
-      <w:r>
-        <w:rPr>
-          <w:caps/>
-          <w:lang w:val="en-US"/>
-        </w:rPr>
-        <w:t>A u</w:t>
-      </w:r>
-      <w:r>
-        <w:rPr>
-          <w:lang w:val="en-US"/>
-        </w:rPr>
-        <w:t>ser can see available items and their price, can type in an amount to buy (integer value), or increment/decrement it with button</w:t>
-      </w:r>
-      <w:r>
-        <w:rPr>
-          <w:lang w:val="en-US"/>
-        </w:rPr>
-        <w:t>s</w:t>
-      </w:r>
-      <w:r>
-        <w:rPr>
-          <w:lang w:val="en-US"/>
-        </w:rPr>
-        <w:t xml:space="preserve"> + and -.</w:t>
-      </w:r>
-    </w:p>
-    <w:p>
-      <w:pPr>
-        <w:rPr>
-          <w:lang w:val="en-US"/>
-        </w:rPr>
-      </w:pPr>
-      <w:r>
-        <w:rPr>
-          <w:lang w:val="en-US"/>
-        </w:rPr>
-        <w:t>User can click buy to submit the configured order</w:t>
-      </w:r>
-    </w:p>
-    <w:p>
-      <w:pPr>
-        <w:rPr>
-          <w:lang w:val="en-US"/>
-        </w:rPr>
-      </w:pPr>
-      <w:r>
-        <w:rPr>
-          <w:lang w:val="en-US"/>
-        </w:rPr>
-        <w:t xml:space="preserve">The contract between the front-end and back-end is defined via a mock implementation and can be seen described in the </w:t>
-      </w:r>
-      <w:proofErr w:type="spellStart"/>
-      <w:r>
-        <w:rPr>
-          <w:lang w:val="en-US"/>
-        </w:rPr>
-        <w:t>OrderController</w:t>
-      </w:r>
-      <w:proofErr w:type="spellEnd"/>
-      <w:r>
-        <w:rPr>
-          <w:lang w:val="en-US"/>
-        </w:rPr>
-        <w:t>.</w:t>
-      </w:r>
-    </w:p>
-    <w:p>
-      <w:pPr>
-        <w:rPr>
-          <w:lang w:val="en-US"/>
-        </w:rPr>
-      </w:pPr>
-    </w:p>
-    <w:p>
-      <w:pPr>
-        <w:pStyle w:val="Heading2"/>
-        <w:rPr>
-          <w:lang w:val="en-US"/>
-        </w:rPr>
-      </w:pPr>
-      <w:r>
-        <w:rPr>
-          <w:lang w:val="en-US"/>
-        </w:rPr>
-        <w:t>Part to be built</w:t>
-      </w:r>
-    </w:p>
-    <w:p>
-      <w:pPr>
-        <w:pStyle w:val="Heading3"/>
-        <w:rPr>
-          <w:lang w:val="en-US"/>
-        </w:rPr>
-      </w:pPr>
-      <w:r>
-        <w:rPr>
-          <w:lang w:val="en-US"/>
-        </w:rPr>
-        <w:t>Functional requirements</w:t>
-      </w:r>
-    </w:p>
-    <w:p>
-      <w:pPr>
-        <w:rPr>
-          <w:lang w:val="en-US"/>
-        </w:rPr>
-      </w:pPr>
-      <w:r>
-        <w:rPr>
-          <w:lang w:val="en-US"/>
-        </w:rPr>
-        <w:t>Make it possible for the user to buy items from the stock via the "Order" dialog (see the "Buy" navigation link)</w:t>
-      </w:r>
-      <w:r>
-        <w:rPr>
-          <w:lang w:val="en-US"/>
-        </w:rPr>
-        <w:t>.</w:t>
-      </w:r>
-    </w:p>
-    <w:p>
-      <w:pPr>
-        <w:rPr>
-          <w:lang w:val="en-US"/>
-        </w:rPr>
-      </w:pPr>
-      <w:r>
-        <w:rPr>
-          <w:lang w:val="en-US"/>
-        </w:rPr>
         <w:t xml:space="preserve">Make sure constraints with regard to number of items available and user </w:t>
       </w:r>
       <w:r>
@@ -893,21 +847,7 @@
         <w:rPr>
           <w:lang w:val="en-US"/>
         </w:rPr>
-        <w:t xml:space="preserve"> </w:t>
-      </w:r>
-      <w:proofErr w:type="gramStart"/>
-      <w:r>
-        <w:rPr>
-          <w:lang w:val="en-US"/>
-        </w:rPr>
-        <w:t>are</w:t>
-      </w:r>
-      <w:proofErr w:type="gramEnd"/>
-      <w:r>
-        <w:rPr>
-          <w:lang w:val="en-US"/>
-        </w:rPr>
-        <w:t xml:space="preserve"> not violated, even if several concurrent users are acting, and prevent other potential abuse from the users. Make sure </w:t>
+        <w:t xml:space="preserve"> are not violated, even if several concurrent users are acting, and prevent other potential abuse from the users. Make sure </w:t>
       </w:r>
       <w:r>
         <w:rPr>
@@ -976,21 +916,7 @@
         <w:rPr>
           <w:lang w:val="en-US"/>
         </w:rPr>
-        <w:t>Add several test cases to "Back-end challenge tests" for the new functionality (</w:t>
-      </w:r>
-      <w:proofErr w:type="gramStart"/>
-      <w:r>
-        <w:rPr>
-          <w:lang w:val="en-US"/>
-        </w:rPr>
-        <w:t>i.e.</w:t>
-      </w:r>
-      <w:proofErr w:type="gramEnd"/>
-      <w:r>
-        <w:rPr>
-          <w:lang w:val="en-US"/>
-        </w:rPr>
-        <w:t xml:space="preserve"> the processing of an Order)</w:t>
+        <w:t>Add several test cases to "Back-end challenge tests" for the new functionality (i.e. the processing of an Order)</w:t>
       </w:r>
     </w:p>
     <w:p>
@@ -1137,21 +1063,7 @@
         <w:rPr>
           <w:lang w:val="en-US"/>
         </w:rPr>
-        <w:t>Run "</w:t>
-      </w:r>
-      <w:proofErr w:type="spellStart"/>
-      <w:r>
-        <w:rPr>
-          <w:lang w:val="en-US"/>
-        </w:rPr>
-        <w:t>npm</w:t>
-      </w:r>
-      <w:proofErr w:type="spellEnd"/>
-      <w:r>
-        <w:rPr>
-          <w:lang w:val="en-US"/>
-        </w:rPr>
-        <w:t xml:space="preserve"> install"</w:t>
+        <w:t>Run "npm install"</w:t>
       </w:r>
     </w:p>
     <w:p>
@@ -1169,21 +1081,7 @@
         <w:rPr>
           <w:lang w:val="en-US"/>
         </w:rPr>
-        <w:t>Run "</w:t>
-      </w:r>
-      <w:proofErr w:type="spellStart"/>
-      <w:r>
-        <w:rPr>
-          <w:lang w:val="en-US"/>
-        </w:rPr>
-        <w:t>npm</w:t>
-      </w:r>
-      <w:proofErr w:type="spellEnd"/>
-      <w:r>
-        <w:rPr>
-          <w:lang w:val="en-US"/>
-        </w:rPr>
-        <w:t xml:space="preserve"> run build"</w:t>
+        <w:t>Run "npm run build"</w:t>
       </w:r>
     </w:p>
     <w:p>
@@ -1198,183 +1096,6 @@
         </w:rPr>
         <w:t>This will compile the typescript files into build.js</w:t>
       </w:r>
-    </w:p>
-    <w:p>
-      <w:pPr>
-        <w:rPr>
-          <w:lang w:val="en-US"/>
-        </w:rPr>
-      </w:pPr>
-    </w:p>
-    <w:p>
-      <w:pPr>
-        <w:rPr>
-          <w:b/>
-          <w:bCs/>
-          <w:color w:val="FF0000"/>
-          <w:lang w:val="en-US"/>
-        </w:rPr>
-      </w:pPr>
-      <w:r>
-        <w:rPr>
-          <w:b/>
-          <w:bCs/>
-          <w:color w:val="FF0000"/>
-          <w:lang w:val="en-US"/>
-        </w:rPr>
-        <w:t>Version Notes</w:t>
-      </w:r>
-    </w:p>
-    <w:p>
-      <w:pPr>
-        <w:pStyle w:val="ListParagraph"/>
-        <w:numPr>
-          <w:ilvl w:val="0"/>
-          <w:numId w:val="6"/>
-        </w:numPr>
-        <w:rPr>
-          <w:lang w:val="en-US"/>
-        </w:rPr>
-      </w:pPr>
-      <w:r>
-        <w:rPr>
-          <w:lang w:val="en-US"/>
-        </w:rPr>
-        <w:t xml:space="preserve">I added Key to id fields to </w:t>
-      </w:r>
-      <w:r>
-        <w:rPr>
-          <w:lang w:val="en-US"/>
-        </w:rPr>
-        <w:t>make it a unique filed.</w:t>
-      </w:r>
-    </w:p>
-    <w:p>
-      <w:pPr>
-        <w:pStyle w:val="ListParagraph"/>
-        <w:numPr>
-          <w:ilvl w:val="0"/>
-          <w:numId w:val="6"/>
-        </w:numPr>
-        <w:rPr>
-          <w:lang w:val="en-US"/>
-        </w:rPr>
-      </w:pPr>
-      <w:r>
-        <w:rPr>
-          <w:lang w:val="en-US"/>
-        </w:rPr>
-        <w:t xml:space="preserve">I changed id values for the sample data in the </w:t>
-      </w:r>
-      <w:proofErr w:type="spellStart"/>
-      <w:proofErr w:type="gramStart"/>
-      <w:r>
-        <w:rPr>
-          <w:lang w:val="en-US"/>
-        </w:rPr>
-        <w:t>ItemRepository.cs</w:t>
-      </w:r>
-      <w:proofErr w:type="spellEnd"/>
-      <w:r>
-        <w:rPr>
-          <w:lang w:val="en-US"/>
-        </w:rPr>
-        <w:t xml:space="preserve">  to</w:t>
-      </w:r>
-      <w:proofErr w:type="gramEnd"/>
-      <w:r>
-        <w:rPr>
-          <w:lang w:val="en-US"/>
-        </w:rPr>
-        <w:t xml:space="preserve"> 1,2,3,4. Because we need unique fields. </w:t>
-      </w:r>
-      <w:proofErr w:type="spellStart"/>
-      <w:r>
-        <w:rPr>
-          <w:lang w:val="en-US"/>
-        </w:rPr>
-        <w:t>Can not</w:t>
-      </w:r>
-      <w:proofErr w:type="spellEnd"/>
-      <w:r>
-        <w:rPr>
-          <w:lang w:val="en-US"/>
-        </w:rPr>
-        <w:t xml:space="preserve"> be 1,1,1,1.</w:t>
-      </w:r>
-    </w:p>
-    <w:p>
-      <w:pPr>
-        <w:pStyle w:val="ListParagraph"/>
-        <w:numPr>
-          <w:ilvl w:val="0"/>
-          <w:numId w:val="6"/>
-        </w:numPr>
-        <w:rPr>
-          <w:lang w:val="en-US"/>
-        </w:rPr>
-      </w:pPr>
-      <w:r>
-        <w:rPr>
-          <w:lang w:val="en-US"/>
-        </w:rPr>
-        <w:t>I limited the random id generation for the items.</w:t>
-      </w:r>
-    </w:p>
-    <w:p>
-      <w:pPr>
-        <w:pStyle w:val="ListParagraph"/>
-        <w:numPr>
-          <w:ilvl w:val="0"/>
-          <w:numId w:val="6"/>
-        </w:numPr>
-        <w:rPr>
-          <w:lang w:val="en-US"/>
-        </w:rPr>
-      </w:pPr>
-      <w:r>
-        <w:rPr>
-          <w:lang w:val="en-US"/>
-        </w:rPr>
-        <w:t>For a persistent database, I installed entity framework</w:t>
-      </w:r>
-    </w:p>
-    <w:p>
-      <w:pPr>
-        <w:pStyle w:val="ListParagraph"/>
-        <w:numPr>
-          <w:ilvl w:val="0"/>
-          <w:numId w:val="6"/>
-        </w:numPr>
-        <w:rPr>
-          <w:lang w:val="en-US"/>
-        </w:rPr>
-      </w:pPr>
-      <w:r>
-        <w:rPr>
-          <w:lang w:val="en-US"/>
-        </w:rPr>
-        <w:t>Class diagram added for a clear view</w:t>
-      </w:r>
-    </w:p>
-    <w:p>
-      <w:pPr>
-        <w:pStyle w:val="ListParagraph"/>
-        <w:numPr>
-          <w:ilvl w:val="0"/>
-          <w:numId w:val="6"/>
-        </w:numPr>
-        <w:rPr>
-          <w:lang w:val="en-US"/>
-        </w:rPr>
-      </w:pPr>
-    </w:p>
-    <w:p>
-      <w:pPr>
-        <w:rPr>
-          <w:lang w:val="en-US"/>
-        </w:rPr>
-      </w:pPr>
     </w:p>
     <w:p>
       <w:pPr>

</xml_diff>